<commit_message>
final changes after poster
</commit_message>
<xml_diff>
--- a/poster/background.docx
+++ b/poster/background.docx
@@ -2615,35 +2615,21 @@
           <w:rFonts w:cs="Arial"/>
           <w:szCs w:val="22"/>
         </w:rPr>
-        <w:t>One promising method to investigate these hypotheses is applying systems approach to analyze transcriptomic sequencing data for variant transgenic lines carrying different functional genes, which have altered metabolism but not-fully-understood phenotypes, and to genome-wide seek soybean genes that show different patterns of expression between</w:t>
-      </w:r>
-      <w:r>
-        <w:rPr>
-          <w:rFonts w:cs="Arial"/>
-          <w:szCs w:val="22"/>
-        </w:rPr>
-        <w:t xml:space="preserve"> different development stages </w:t>
-      </w:r>
-      <w:r>
-        <w:rPr>
-          <w:rFonts w:cs="Arial"/>
-          <w:szCs w:val="22"/>
-        </w:rPr>
-        <w:t>and</w:t>
-      </w:r>
-      <w:r>
-        <w:rPr>
-          <w:rFonts w:cs="Arial"/>
-          <w:szCs w:val="22"/>
-        </w:rPr>
-        <w:t>/or</w:t>
-      </w:r>
-      <w:r>
-        <w:rPr>
-          <w:rFonts w:cs="Arial"/>
-          <w:szCs w:val="22"/>
-        </w:rPr>
-        <w:t xml:space="preserve"> between different transgenic lines. An additional value of investigating correlated gene expression profiles by construction of a gene co-expression network is to identify regulatory genes to those encoding the enzymes of </w:t>
+        <w:t xml:space="preserve">One promising method to investigate these hypotheses is applying systems approach to analyze transcriptomic sequencing data for variant transgenic lines carrying different functional genes, which have altered metabolism but not-fully-understood phenotypes, and to genome-wide seek soybean genes that show </w:t>
+      </w:r>
+      <w:r>
+        <w:rPr>
+          <w:rFonts w:cs="Arial"/>
+          <w:szCs w:val="22"/>
+        </w:rPr>
+        <w:t>different patterns of expression between different development stages and/or between different transgenic lines.</w:t>
+      </w:r>
+      <w:r>
+        <w:rPr>
+          <w:rFonts w:cs="Arial"/>
+          <w:szCs w:val="22"/>
+        </w:rPr>
+        <w:t xml:space="preserve"> An additional value of investigating correlated gene expression profiles by construction of a gene co-expression network is to identify regulatory genes to those encoding the enzymes of </w:t>
       </w:r>
       <w:r>
         <w:rPr>

</xml_diff>